<commit_message>
updated Project Backlog added week 2 to project summary
</commit_message>
<xml_diff>
--- a/Documentation/Project Backlog.docx
+++ b/Documentation/Project Backlog.docx
@@ -11,22 +11,27 @@
       </w:r>
     </w:p>
     <w:p>
+      <w:pPr>
+        <w:pStyle w:val="ListParagraph"/>
+        <w:numPr>
+          <w:ilvl w:val="0"/>
+          <w:numId w:val="5"/>
+        </w:numPr>
+      </w:pPr>
       <w:r>
-        <w:t>Week 1:</w:t>
+        <w:t>Decide what features make an object unique</w:t>
       </w:r>
     </w:p>
     <w:p>
+      <w:pPr>
+        <w:pStyle w:val="ListParagraph"/>
+        <w:numPr>
+          <w:ilvl w:val="0"/>
+          <w:numId w:val="5"/>
+        </w:numPr>
+      </w:pPr>
       <w:r>
-        <w:tab/>
-        <w:t>What I got done last week:</w:t>
-      </w:r>
-      <w:bookmarkStart w:id="0" w:name="_GoBack"/>
-      <w:bookmarkEnd w:id="0"/>
-    </w:p>
-    <w:p>
-      <w:r>
-        <w:tab/>
-        <w:t>What I will do for next week:</w:t>
+        <w:t>Extract features from an object into a feature vector</w:t>
       </w:r>
     </w:p>
     <w:p>
@@ -34,11 +39,11 @@
         <w:pStyle w:val="ListParagraph"/>
         <w:numPr>
           <w:ilvl w:val="0"/>
-          <w:numId w:val="1"/>
+          <w:numId w:val="5"/>
         </w:numPr>
       </w:pPr>
       <w:r>
-        <w:t>Research different machine learning implementations and choose one that works well for object recognition</w:t>
+        <w:t>Manually associate a classification with an object</w:t>
       </w:r>
     </w:p>
     <w:p>
@@ -46,24 +51,55 @@
         <w:pStyle w:val="ListParagraph"/>
         <w:numPr>
           <w:ilvl w:val="0"/>
-          <w:numId w:val="1"/>
+          <w:numId w:val="5"/>
         </w:numPr>
       </w:pPr>
       <w:r>
-        <w:t>Make a demo using whichever implementation I choose</w:t>
+        <w:t>Read an image as an array of pixels</w:t>
       </w:r>
     </w:p>
     <w:p>
       <w:pPr>
         <w:pStyle w:val="ListParagraph"/>
         <w:numPr>
-          <w:ilvl w:val="1"/>
-          <w:numId w:val="1"/>
+          <w:ilvl w:val="0"/>
+          <w:numId w:val="5"/>
         </w:numPr>
       </w:pPr>
       <w:r>
-        <w:t>The demo program will be trained to recognize a solid color background</w:t>
+        <w:t>Identify edges and corners to isolate image from background</w:t>
       </w:r>
+    </w:p>
+    <w:p>
+      <w:pPr>
+        <w:pStyle w:val="ListParagraph"/>
+        <w:numPr>
+          <w:ilvl w:val="0"/>
+          <w:numId w:val="5"/>
+        </w:numPr>
+      </w:pPr>
+      <w:r>
+        <w:t>Identify general shape of object from edges</w:t>
+      </w:r>
+    </w:p>
+    <w:p>
+      <w:pPr>
+        <w:pStyle w:val="ListParagraph"/>
+        <w:numPr>
+          <w:ilvl w:val="0"/>
+          <w:numId w:val="5"/>
+        </w:numPr>
+      </w:pPr>
+      <w:r>
+        <w:t>Identify predominant colors in object</w:t>
+      </w:r>
+    </w:p>
+    <w:p>
+      <w:pPr>
+        <w:ind w:left="1080"/>
+      </w:pPr>
+      <w:bookmarkStart w:id="0" w:name="_GoBack"/>
+      <w:bookmarkEnd w:id="0"/>
     </w:p>
     <w:sectPr>
       <w:headerReference w:type="default" r:id="rId8"/>
@@ -158,6 +194,345 @@
 <file path=word/numbering.xml><?xml version="1.0" encoding="utf-8"?>
 <w:numbering xmlns:wpc="http://schemas.microsoft.com/office/word/2010/wordprocessingCanvas" xmlns:mc="http://schemas.openxmlformats.org/markup-compatibility/2006" xmlns:o="urn:schemas-microsoft-com:office:office" xmlns:r="http://schemas.openxmlformats.org/officeDocument/2006/relationships" xmlns:m="http://schemas.openxmlformats.org/officeDocument/2006/math" xmlns:v="urn:schemas-microsoft-com:vml" xmlns:wp14="http://schemas.microsoft.com/office/word/2010/wordprocessingDrawing" xmlns:wp="http://schemas.openxmlformats.org/drawingml/2006/wordprocessingDrawing" xmlns:w10="urn:schemas-microsoft-com:office:word" xmlns:w="http://schemas.openxmlformats.org/wordprocessingml/2006/main" xmlns:w14="http://schemas.microsoft.com/office/word/2010/wordml" xmlns:wpg="http://schemas.microsoft.com/office/word/2010/wordprocessingGroup" xmlns:wpi="http://schemas.microsoft.com/office/word/2010/wordprocessingInk" xmlns:wne="http://schemas.microsoft.com/office/word/2006/wordml" xmlns:wps="http://schemas.microsoft.com/office/word/2010/wordprocessingShape" mc:Ignorable="w14 wp14">
   <w:abstractNum w:abstractNumId="0">
+    <w:nsid w:val="2AA129A3"/>
+    <w:multiLevelType w:val="hybridMultilevel"/>
+    <w:tmpl w:val="1DA82CB4"/>
+    <w:lvl w:ilvl="0" w:tplc="04090001">
+      <w:start w:val="1"/>
+      <w:numFmt w:val="bullet"/>
+      <w:lvlText w:val=""/>
+      <w:lvlJc w:val="left"/>
+      <w:pPr>
+        <w:ind w:left="1440" w:hanging="360"/>
+      </w:pPr>
+      <w:rPr>
+        <w:rFonts w:ascii="Symbol" w:hAnsi="Symbol" w:hint="default"/>
+      </w:rPr>
+    </w:lvl>
+    <w:lvl w:ilvl="1" w:tplc="04090003">
+      <w:start w:val="1"/>
+      <w:numFmt w:val="bullet"/>
+      <w:lvlText w:val="o"/>
+      <w:lvlJc w:val="left"/>
+      <w:pPr>
+        <w:ind w:left="2160" w:hanging="360"/>
+      </w:pPr>
+      <w:rPr>
+        <w:rFonts w:ascii="Courier New" w:hAnsi="Courier New" w:cs="Courier New" w:hint="default"/>
+      </w:rPr>
+    </w:lvl>
+    <w:lvl w:ilvl="2" w:tplc="04090005" w:tentative="1">
+      <w:start w:val="1"/>
+      <w:numFmt w:val="bullet"/>
+      <w:lvlText w:val=""/>
+      <w:lvlJc w:val="left"/>
+      <w:pPr>
+        <w:ind w:left="2880" w:hanging="360"/>
+      </w:pPr>
+      <w:rPr>
+        <w:rFonts w:ascii="Wingdings" w:hAnsi="Wingdings" w:hint="default"/>
+      </w:rPr>
+    </w:lvl>
+    <w:lvl w:ilvl="3" w:tplc="04090001" w:tentative="1">
+      <w:start w:val="1"/>
+      <w:numFmt w:val="bullet"/>
+      <w:lvlText w:val=""/>
+      <w:lvlJc w:val="left"/>
+      <w:pPr>
+        <w:ind w:left="3600" w:hanging="360"/>
+      </w:pPr>
+      <w:rPr>
+        <w:rFonts w:ascii="Symbol" w:hAnsi="Symbol" w:hint="default"/>
+      </w:rPr>
+    </w:lvl>
+    <w:lvl w:ilvl="4" w:tplc="04090003" w:tentative="1">
+      <w:start w:val="1"/>
+      <w:numFmt w:val="bullet"/>
+      <w:lvlText w:val="o"/>
+      <w:lvlJc w:val="left"/>
+      <w:pPr>
+        <w:ind w:left="4320" w:hanging="360"/>
+      </w:pPr>
+      <w:rPr>
+        <w:rFonts w:ascii="Courier New" w:hAnsi="Courier New" w:cs="Courier New" w:hint="default"/>
+      </w:rPr>
+    </w:lvl>
+    <w:lvl w:ilvl="5" w:tplc="04090005" w:tentative="1">
+      <w:start w:val="1"/>
+      <w:numFmt w:val="bullet"/>
+      <w:lvlText w:val=""/>
+      <w:lvlJc w:val="left"/>
+      <w:pPr>
+        <w:ind w:left="5040" w:hanging="360"/>
+      </w:pPr>
+      <w:rPr>
+        <w:rFonts w:ascii="Wingdings" w:hAnsi="Wingdings" w:hint="default"/>
+      </w:rPr>
+    </w:lvl>
+    <w:lvl w:ilvl="6" w:tplc="04090001" w:tentative="1">
+      <w:start w:val="1"/>
+      <w:numFmt w:val="bullet"/>
+      <w:lvlText w:val=""/>
+      <w:lvlJc w:val="left"/>
+      <w:pPr>
+        <w:ind w:left="5760" w:hanging="360"/>
+      </w:pPr>
+      <w:rPr>
+        <w:rFonts w:ascii="Symbol" w:hAnsi="Symbol" w:hint="default"/>
+      </w:rPr>
+    </w:lvl>
+    <w:lvl w:ilvl="7" w:tplc="04090003" w:tentative="1">
+      <w:start w:val="1"/>
+      <w:numFmt w:val="bullet"/>
+      <w:lvlText w:val="o"/>
+      <w:lvlJc w:val="left"/>
+      <w:pPr>
+        <w:ind w:left="6480" w:hanging="360"/>
+      </w:pPr>
+      <w:rPr>
+        <w:rFonts w:ascii="Courier New" w:hAnsi="Courier New" w:cs="Courier New" w:hint="default"/>
+      </w:rPr>
+    </w:lvl>
+    <w:lvl w:ilvl="8" w:tplc="04090005" w:tentative="1">
+      <w:start w:val="1"/>
+      <w:numFmt w:val="bullet"/>
+      <w:lvlText w:val=""/>
+      <w:lvlJc w:val="left"/>
+      <w:pPr>
+        <w:ind w:left="7200" w:hanging="360"/>
+      </w:pPr>
+      <w:rPr>
+        <w:rFonts w:ascii="Wingdings" w:hAnsi="Wingdings" w:hint="default"/>
+      </w:rPr>
+    </w:lvl>
+  </w:abstractNum>
+  <w:abstractNum w:abstractNumId="1">
+    <w:nsid w:val="3E092D92"/>
+    <w:multiLevelType w:val="hybridMultilevel"/>
+    <w:tmpl w:val="D7382BAC"/>
+    <w:lvl w:ilvl="0" w:tplc="04090001">
+      <w:start w:val="1"/>
+      <w:numFmt w:val="bullet"/>
+      <w:lvlText w:val=""/>
+      <w:lvlJc w:val="left"/>
+      <w:pPr>
+        <w:ind w:left="2160" w:hanging="360"/>
+      </w:pPr>
+      <w:rPr>
+        <w:rFonts w:ascii="Symbol" w:hAnsi="Symbol" w:hint="default"/>
+      </w:rPr>
+    </w:lvl>
+    <w:lvl w:ilvl="1" w:tplc="04090003" w:tentative="1">
+      <w:start w:val="1"/>
+      <w:numFmt w:val="bullet"/>
+      <w:lvlText w:val="o"/>
+      <w:lvlJc w:val="left"/>
+      <w:pPr>
+        <w:ind w:left="2880" w:hanging="360"/>
+      </w:pPr>
+      <w:rPr>
+        <w:rFonts w:ascii="Courier New" w:hAnsi="Courier New" w:cs="Courier New" w:hint="default"/>
+      </w:rPr>
+    </w:lvl>
+    <w:lvl w:ilvl="2" w:tplc="04090005" w:tentative="1">
+      <w:start w:val="1"/>
+      <w:numFmt w:val="bullet"/>
+      <w:lvlText w:val=""/>
+      <w:lvlJc w:val="left"/>
+      <w:pPr>
+        <w:ind w:left="3600" w:hanging="360"/>
+      </w:pPr>
+      <w:rPr>
+        <w:rFonts w:ascii="Wingdings" w:hAnsi="Wingdings" w:hint="default"/>
+      </w:rPr>
+    </w:lvl>
+    <w:lvl w:ilvl="3" w:tplc="04090001" w:tentative="1">
+      <w:start w:val="1"/>
+      <w:numFmt w:val="bullet"/>
+      <w:lvlText w:val=""/>
+      <w:lvlJc w:val="left"/>
+      <w:pPr>
+        <w:ind w:left="4320" w:hanging="360"/>
+      </w:pPr>
+      <w:rPr>
+        <w:rFonts w:ascii="Symbol" w:hAnsi="Symbol" w:hint="default"/>
+      </w:rPr>
+    </w:lvl>
+    <w:lvl w:ilvl="4" w:tplc="04090003" w:tentative="1">
+      <w:start w:val="1"/>
+      <w:numFmt w:val="bullet"/>
+      <w:lvlText w:val="o"/>
+      <w:lvlJc w:val="left"/>
+      <w:pPr>
+        <w:ind w:left="5040" w:hanging="360"/>
+      </w:pPr>
+      <w:rPr>
+        <w:rFonts w:ascii="Courier New" w:hAnsi="Courier New" w:cs="Courier New" w:hint="default"/>
+      </w:rPr>
+    </w:lvl>
+    <w:lvl w:ilvl="5" w:tplc="04090005" w:tentative="1">
+      <w:start w:val="1"/>
+      <w:numFmt w:val="bullet"/>
+      <w:lvlText w:val=""/>
+      <w:lvlJc w:val="left"/>
+      <w:pPr>
+        <w:ind w:left="5760" w:hanging="360"/>
+      </w:pPr>
+      <w:rPr>
+        <w:rFonts w:ascii="Wingdings" w:hAnsi="Wingdings" w:hint="default"/>
+      </w:rPr>
+    </w:lvl>
+    <w:lvl w:ilvl="6" w:tplc="04090001" w:tentative="1">
+      <w:start w:val="1"/>
+      <w:numFmt w:val="bullet"/>
+      <w:lvlText w:val=""/>
+      <w:lvlJc w:val="left"/>
+      <w:pPr>
+        <w:ind w:left="6480" w:hanging="360"/>
+      </w:pPr>
+      <w:rPr>
+        <w:rFonts w:ascii="Symbol" w:hAnsi="Symbol" w:hint="default"/>
+      </w:rPr>
+    </w:lvl>
+    <w:lvl w:ilvl="7" w:tplc="04090003" w:tentative="1">
+      <w:start w:val="1"/>
+      <w:numFmt w:val="bullet"/>
+      <w:lvlText w:val="o"/>
+      <w:lvlJc w:val="left"/>
+      <w:pPr>
+        <w:ind w:left="7200" w:hanging="360"/>
+      </w:pPr>
+      <w:rPr>
+        <w:rFonts w:ascii="Courier New" w:hAnsi="Courier New" w:cs="Courier New" w:hint="default"/>
+      </w:rPr>
+    </w:lvl>
+    <w:lvl w:ilvl="8" w:tplc="04090005" w:tentative="1">
+      <w:start w:val="1"/>
+      <w:numFmt w:val="bullet"/>
+      <w:lvlText w:val=""/>
+      <w:lvlJc w:val="left"/>
+      <w:pPr>
+        <w:ind w:left="7920" w:hanging="360"/>
+      </w:pPr>
+      <w:rPr>
+        <w:rFonts w:ascii="Wingdings" w:hAnsi="Wingdings" w:hint="default"/>
+      </w:rPr>
+    </w:lvl>
+  </w:abstractNum>
+  <w:abstractNum w:abstractNumId="2">
+    <w:nsid w:val="6B1C567A"/>
+    <w:multiLevelType w:val="hybridMultilevel"/>
+    <w:tmpl w:val="795E7E14"/>
+    <w:lvl w:ilvl="0" w:tplc="04090001">
+      <w:start w:val="1"/>
+      <w:numFmt w:val="bullet"/>
+      <w:lvlText w:val=""/>
+      <w:lvlJc w:val="left"/>
+      <w:pPr>
+        <w:ind w:left="1440" w:hanging="360"/>
+      </w:pPr>
+      <w:rPr>
+        <w:rFonts w:ascii="Symbol" w:hAnsi="Symbol" w:hint="default"/>
+      </w:rPr>
+    </w:lvl>
+    <w:lvl w:ilvl="1" w:tplc="04090003" w:tentative="1">
+      <w:start w:val="1"/>
+      <w:numFmt w:val="bullet"/>
+      <w:lvlText w:val="o"/>
+      <w:lvlJc w:val="left"/>
+      <w:pPr>
+        <w:ind w:left="2160" w:hanging="360"/>
+      </w:pPr>
+      <w:rPr>
+        <w:rFonts w:ascii="Courier New" w:hAnsi="Courier New" w:cs="Courier New" w:hint="default"/>
+      </w:rPr>
+    </w:lvl>
+    <w:lvl w:ilvl="2" w:tplc="04090005" w:tentative="1">
+      <w:start w:val="1"/>
+      <w:numFmt w:val="bullet"/>
+      <w:lvlText w:val=""/>
+      <w:lvlJc w:val="left"/>
+      <w:pPr>
+        <w:ind w:left="2880" w:hanging="360"/>
+      </w:pPr>
+      <w:rPr>
+        <w:rFonts w:ascii="Wingdings" w:hAnsi="Wingdings" w:hint="default"/>
+      </w:rPr>
+    </w:lvl>
+    <w:lvl w:ilvl="3" w:tplc="04090001" w:tentative="1">
+      <w:start w:val="1"/>
+      <w:numFmt w:val="bullet"/>
+      <w:lvlText w:val=""/>
+      <w:lvlJc w:val="left"/>
+      <w:pPr>
+        <w:ind w:left="3600" w:hanging="360"/>
+      </w:pPr>
+      <w:rPr>
+        <w:rFonts w:ascii="Symbol" w:hAnsi="Symbol" w:hint="default"/>
+      </w:rPr>
+    </w:lvl>
+    <w:lvl w:ilvl="4" w:tplc="04090003" w:tentative="1">
+      <w:start w:val="1"/>
+      <w:numFmt w:val="bullet"/>
+      <w:lvlText w:val="o"/>
+      <w:lvlJc w:val="left"/>
+      <w:pPr>
+        <w:ind w:left="4320" w:hanging="360"/>
+      </w:pPr>
+      <w:rPr>
+        <w:rFonts w:ascii="Courier New" w:hAnsi="Courier New" w:cs="Courier New" w:hint="default"/>
+      </w:rPr>
+    </w:lvl>
+    <w:lvl w:ilvl="5" w:tplc="04090005" w:tentative="1">
+      <w:start w:val="1"/>
+      <w:numFmt w:val="bullet"/>
+      <w:lvlText w:val=""/>
+      <w:lvlJc w:val="left"/>
+      <w:pPr>
+        <w:ind w:left="5040" w:hanging="360"/>
+      </w:pPr>
+      <w:rPr>
+        <w:rFonts w:ascii="Wingdings" w:hAnsi="Wingdings" w:hint="default"/>
+      </w:rPr>
+    </w:lvl>
+    <w:lvl w:ilvl="6" w:tplc="04090001" w:tentative="1">
+      <w:start w:val="1"/>
+      <w:numFmt w:val="bullet"/>
+      <w:lvlText w:val=""/>
+      <w:lvlJc w:val="left"/>
+      <w:pPr>
+        <w:ind w:left="5760" w:hanging="360"/>
+      </w:pPr>
+      <w:rPr>
+        <w:rFonts w:ascii="Symbol" w:hAnsi="Symbol" w:hint="default"/>
+      </w:rPr>
+    </w:lvl>
+    <w:lvl w:ilvl="7" w:tplc="04090003" w:tentative="1">
+      <w:start w:val="1"/>
+      <w:numFmt w:val="bullet"/>
+      <w:lvlText w:val="o"/>
+      <w:lvlJc w:val="left"/>
+      <w:pPr>
+        <w:ind w:left="6480" w:hanging="360"/>
+      </w:pPr>
+      <w:rPr>
+        <w:rFonts w:ascii="Courier New" w:hAnsi="Courier New" w:cs="Courier New" w:hint="default"/>
+      </w:rPr>
+    </w:lvl>
+    <w:lvl w:ilvl="8" w:tplc="04090005" w:tentative="1">
+      <w:start w:val="1"/>
+      <w:numFmt w:val="bullet"/>
+      <w:lvlText w:val=""/>
+      <w:lvlJc w:val="left"/>
+      <w:pPr>
+        <w:ind w:left="7200" w:hanging="360"/>
+      </w:pPr>
+      <w:rPr>
+        <w:rFonts w:ascii="Wingdings" w:hAnsi="Wingdings" w:hint="default"/>
+      </w:rPr>
+    </w:lvl>
+  </w:abstractNum>
+  <w:abstractNum w:abstractNumId="3">
     <w:nsid w:val="6C431F98"/>
     <w:multiLevelType w:val="hybridMultilevel"/>
     <w:tmpl w:val="781893FE"/>
@@ -270,8 +645,133 @@
       </w:rPr>
     </w:lvl>
   </w:abstractNum>
+  <w:abstractNum w:abstractNumId="4">
+    <w:nsid w:val="7B0C3E80"/>
+    <w:multiLevelType w:val="hybridMultilevel"/>
+    <w:tmpl w:val="F24C11C2"/>
+    <w:lvl w:ilvl="0" w:tplc="04090001">
+      <w:start w:val="1"/>
+      <w:numFmt w:val="bullet"/>
+      <w:lvlText w:val=""/>
+      <w:lvlJc w:val="left"/>
+      <w:pPr>
+        <w:ind w:left="720" w:hanging="360"/>
+      </w:pPr>
+      <w:rPr>
+        <w:rFonts w:ascii="Symbol" w:hAnsi="Symbol" w:hint="default"/>
+      </w:rPr>
+    </w:lvl>
+    <w:lvl w:ilvl="1" w:tplc="04090003" w:tentative="1">
+      <w:start w:val="1"/>
+      <w:numFmt w:val="bullet"/>
+      <w:lvlText w:val="o"/>
+      <w:lvlJc w:val="left"/>
+      <w:pPr>
+        <w:ind w:left="1440" w:hanging="360"/>
+      </w:pPr>
+      <w:rPr>
+        <w:rFonts w:ascii="Courier New" w:hAnsi="Courier New" w:cs="Courier New" w:hint="default"/>
+      </w:rPr>
+    </w:lvl>
+    <w:lvl w:ilvl="2" w:tplc="04090005" w:tentative="1">
+      <w:start w:val="1"/>
+      <w:numFmt w:val="bullet"/>
+      <w:lvlText w:val=""/>
+      <w:lvlJc w:val="left"/>
+      <w:pPr>
+        <w:ind w:left="2160" w:hanging="360"/>
+      </w:pPr>
+      <w:rPr>
+        <w:rFonts w:ascii="Wingdings" w:hAnsi="Wingdings" w:hint="default"/>
+      </w:rPr>
+    </w:lvl>
+    <w:lvl w:ilvl="3" w:tplc="04090001" w:tentative="1">
+      <w:start w:val="1"/>
+      <w:numFmt w:val="bullet"/>
+      <w:lvlText w:val=""/>
+      <w:lvlJc w:val="left"/>
+      <w:pPr>
+        <w:ind w:left="2880" w:hanging="360"/>
+      </w:pPr>
+      <w:rPr>
+        <w:rFonts w:ascii="Symbol" w:hAnsi="Symbol" w:hint="default"/>
+      </w:rPr>
+    </w:lvl>
+    <w:lvl w:ilvl="4" w:tplc="04090003" w:tentative="1">
+      <w:start w:val="1"/>
+      <w:numFmt w:val="bullet"/>
+      <w:lvlText w:val="o"/>
+      <w:lvlJc w:val="left"/>
+      <w:pPr>
+        <w:ind w:left="3600" w:hanging="360"/>
+      </w:pPr>
+      <w:rPr>
+        <w:rFonts w:ascii="Courier New" w:hAnsi="Courier New" w:cs="Courier New" w:hint="default"/>
+      </w:rPr>
+    </w:lvl>
+    <w:lvl w:ilvl="5" w:tplc="04090005" w:tentative="1">
+      <w:start w:val="1"/>
+      <w:numFmt w:val="bullet"/>
+      <w:lvlText w:val=""/>
+      <w:lvlJc w:val="left"/>
+      <w:pPr>
+        <w:ind w:left="4320" w:hanging="360"/>
+      </w:pPr>
+      <w:rPr>
+        <w:rFonts w:ascii="Wingdings" w:hAnsi="Wingdings" w:hint="default"/>
+      </w:rPr>
+    </w:lvl>
+    <w:lvl w:ilvl="6" w:tplc="04090001" w:tentative="1">
+      <w:start w:val="1"/>
+      <w:numFmt w:val="bullet"/>
+      <w:lvlText w:val=""/>
+      <w:lvlJc w:val="left"/>
+      <w:pPr>
+        <w:ind w:left="5040" w:hanging="360"/>
+      </w:pPr>
+      <w:rPr>
+        <w:rFonts w:ascii="Symbol" w:hAnsi="Symbol" w:hint="default"/>
+      </w:rPr>
+    </w:lvl>
+    <w:lvl w:ilvl="7" w:tplc="04090003" w:tentative="1">
+      <w:start w:val="1"/>
+      <w:numFmt w:val="bullet"/>
+      <w:lvlText w:val="o"/>
+      <w:lvlJc w:val="left"/>
+      <w:pPr>
+        <w:ind w:left="5760" w:hanging="360"/>
+      </w:pPr>
+      <w:rPr>
+        <w:rFonts w:ascii="Courier New" w:hAnsi="Courier New" w:cs="Courier New" w:hint="default"/>
+      </w:rPr>
+    </w:lvl>
+    <w:lvl w:ilvl="8" w:tplc="04090005" w:tentative="1">
+      <w:start w:val="1"/>
+      <w:numFmt w:val="bullet"/>
+      <w:lvlText w:val=""/>
+      <w:lvlJc w:val="left"/>
+      <w:pPr>
+        <w:ind w:left="6480" w:hanging="360"/>
+      </w:pPr>
+      <w:rPr>
+        <w:rFonts w:ascii="Wingdings" w:hAnsi="Wingdings" w:hint="default"/>
+      </w:rPr>
+    </w:lvl>
+  </w:abstractNum>
   <w:num w:numId="1">
+    <w:abstractNumId w:val="3"/>
+  </w:num>
+  <w:num w:numId="2">
     <w:abstractNumId w:val="0"/>
+  </w:num>
+  <w:num w:numId="3">
+    <w:abstractNumId w:val="1"/>
+  </w:num>
+  <w:num w:numId="4">
+    <w:abstractNumId w:val="4"/>
+  </w:num>
+  <w:num w:numId="5">
+    <w:abstractNumId w:val="2"/>
   </w:num>
 </w:numbering>
 </file>

</xml_diff>

<commit_message>
updated Project Backlog updated weekly summary
</commit_message>
<xml_diff>
--- a/Documentation/Project Backlog.docx
+++ b/Documentation/Project Backlog.docx
@@ -26,12 +26,24 @@
       <w:pPr>
         <w:pStyle w:val="ListParagraph"/>
         <w:numPr>
-          <w:ilvl w:val="0"/>
+          <w:ilvl w:val="1"/>
           <w:numId w:val="5"/>
         </w:numPr>
       </w:pPr>
       <w:r>
-        <w:t>Extract features from an object into a feature vector</w:t>
+        <w:t>Color</w:t>
+      </w:r>
+    </w:p>
+    <w:p>
+      <w:pPr>
+        <w:pStyle w:val="ListParagraph"/>
+        <w:numPr>
+          <w:ilvl w:val="1"/>
+          <w:numId w:val="5"/>
+        </w:numPr>
+      </w:pPr>
+      <w:r>
+        <w:t>Shape</w:t>
       </w:r>
     </w:p>
     <w:p>
@@ -43,7 +55,37 @@
         </w:numPr>
       </w:pPr>
       <w:r>
-        <w:t>Manually associate a classification with an object</w:t>
+        <w:t>Extract features from an object into a feature vector</w:t>
+      </w:r>
+    </w:p>
+    <w:p>
+      <w:pPr>
+        <w:pStyle w:val="ListParagraph"/>
+        <w:numPr>
+          <w:ilvl w:val="1"/>
+          <w:numId w:val="5"/>
+        </w:numPr>
+        <w:rPr>
+          <w:highlight w:val="yellow"/>
+        </w:rPr>
+      </w:pPr>
+      <w:r>
+        <w:rPr>
+          <w:highlight w:val="yellow"/>
+        </w:rPr>
+        <w:t>Color</w:t>
+      </w:r>
+    </w:p>
+    <w:p>
+      <w:pPr>
+        <w:pStyle w:val="ListParagraph"/>
+        <w:numPr>
+          <w:ilvl w:val="1"/>
+          <w:numId w:val="5"/>
+        </w:numPr>
+      </w:pPr>
+      <w:r>
+        <w:t>Shape</w:t>
       </w:r>
     </w:p>
     <w:p>
@@ -53,9 +95,15 @@
           <w:ilvl w:val="0"/>
           <w:numId w:val="5"/>
         </w:numPr>
-      </w:pPr>
-      <w:r>
-        <w:t>Read an image as an array of pixels</w:t>
+        <w:rPr>
+          <w:highlight w:val="yellow"/>
+        </w:rPr>
+      </w:pPr>
+      <w:r>
+        <w:rPr>
+          <w:highlight w:val="yellow"/>
+        </w:rPr>
+        <w:t>Manually associate a classification with an object</w:t>
       </w:r>
     </w:p>
     <w:p>
@@ -65,9 +113,15 @@
           <w:ilvl w:val="0"/>
           <w:numId w:val="5"/>
         </w:numPr>
-      </w:pPr>
-      <w:r>
-        <w:t>Identify edges and corners to isolate image from background</w:t>
+        <w:rPr>
+          <w:highlight w:val="yellow"/>
+        </w:rPr>
+      </w:pPr>
+      <w:r>
+        <w:rPr>
+          <w:highlight w:val="yellow"/>
+        </w:rPr>
+        <w:t>Read an image as an array of pixels</w:t>
       </w:r>
     </w:p>
     <w:p>
@@ -79,7 +133,19 @@
         </w:numPr>
       </w:pPr>
       <w:r>
-        <w:t>Identify general shape of object from edges</w:t>
+        <w:t>Identify edges and corners to isolate image from background</w:t>
+      </w:r>
+    </w:p>
+    <w:p>
+      <w:pPr>
+        <w:pStyle w:val="ListParagraph"/>
+        <w:numPr>
+          <w:ilvl w:val="1"/>
+          <w:numId w:val="5"/>
+        </w:numPr>
+      </w:pPr>
+      <w:r>
+        <w:t>Implement edge detector(Canny?)</w:t>
       </w:r>
     </w:p>
     <w:p>
@@ -91,15 +157,63 @@
         </w:numPr>
       </w:pPr>
       <w:r>
-        <w:t>Identify predominant colors in object</w:t>
-      </w:r>
-    </w:p>
-    <w:p>
-      <w:pPr>
-        <w:ind w:left="1080"/>
-      </w:pPr>
+        <w:t>Identify general shape of object from edges</w:t>
+      </w:r>
+    </w:p>
+    <w:p>
+      <w:pPr>
+        <w:pStyle w:val="ListParagraph"/>
+        <w:numPr>
+          <w:ilvl w:val="0"/>
+          <w:numId w:val="5"/>
+        </w:numPr>
+        <w:rPr>
+          <w:highlight w:val="yellow"/>
+        </w:rPr>
+      </w:pPr>
+      <w:r>
+        <w:rPr>
+          <w:highlight w:val="yellow"/>
+        </w:rPr>
+        <w:t>Ident</w:t>
+      </w:r>
+      <w:r>
+        <w:rPr>
+          <w:highlight w:val="yellow"/>
+        </w:rPr>
+        <w:t>ify predominant colors in object</w:t>
+      </w:r>
+    </w:p>
+    <w:p>
+      <w:pPr>
+        <w:pStyle w:val="ListParagraph"/>
+        <w:numPr>
+          <w:ilvl w:val="0"/>
+          <w:numId w:val="5"/>
+        </w:numPr>
+      </w:pPr>
+      <w:r>
+        <w:t>Be able to reject a classification</w:t>
+      </w:r>
+    </w:p>
+    <w:p>
+      <w:pPr>
+        <w:pStyle w:val="ListParagraph"/>
+        <w:numPr>
+          <w:ilvl w:val="1"/>
+          <w:numId w:val="5"/>
+        </w:numPr>
+      </w:pPr>
+      <w:r>
+        <w:t>Manually enter correct classification</w:t>
+      </w:r>
       <w:bookmarkStart w:id="0" w:name="_GoBack"/>
       <w:bookmarkEnd w:id="0"/>
+    </w:p>
+    <w:p>
+      <w:pPr>
+        <w:ind w:left="1080"/>
+      </w:pPr>
     </w:p>
     <w:sectPr>
       <w:headerReference w:type="default" r:id="rId8"/>
@@ -435,7 +549,7 @@
         <w:rFonts w:ascii="Symbol" w:hAnsi="Symbol" w:hint="default"/>
       </w:rPr>
     </w:lvl>
-    <w:lvl w:ilvl="1" w:tplc="04090003" w:tentative="1">
+    <w:lvl w:ilvl="1" w:tplc="04090003">
       <w:start w:val="1"/>
       <w:numFmt w:val="bullet"/>
       <w:lvlText w:val="o"/>

</xml_diff>